<commit_message>
Added submission date and submission format requirements Signed-off-by: Allen Nguyen <allennguyen1993@gmail.com>
</commit_message>
<xml_diff>
--- a/Grading rubric and requirements.docx
+++ b/Grading rubric and requirements.docx
@@ -88,15 +88,7 @@
           <w:sz w:val="24"/>
           <w:szCs w:val="24"/>
         </w:rPr>
-        <w:t xml:space="preserve"> (RK). • Contact one of the instructors to receive a detailed description of your project</w:t>
-      </w:r>
-      <w:r>
-        <w:rPr>
-          <w:rFonts w:ascii="Times New Roman" w:hAnsi="Times New Roman" w:cs="Times New Roman"/>
-          <w:sz w:val="24"/>
-          <w:szCs w:val="24"/>
-        </w:rPr>
-        <w:t>.</w:t>
+        <w:t xml:space="preserve"> (RK). • Contact one of the instructors to receive a detailed description of your project.</w:t>
       </w:r>
     </w:p>
     <w:p>
@@ -423,152 +415,280 @@
         </w:rPr>
         <w:t xml:space="preserve"> • Graphs and tables (10%) </w:t>
       </w:r>
+    </w:p>
+    <w:p>
+      <w:pPr>
+        <w:rPr>
+          <w:rFonts w:ascii="Times New Roman" w:hAnsi="Times New Roman" w:cs="Times New Roman"/>
+          <w:sz w:val="24"/>
+          <w:szCs w:val="24"/>
+        </w:rPr>
+      </w:pPr>
+      <w:r>
+        <w:rPr>
+          <w:rFonts w:ascii="Times New Roman" w:hAnsi="Times New Roman" w:cs="Times New Roman"/>
+          <w:sz w:val="24"/>
+          <w:szCs w:val="24"/>
+        </w:rPr>
+        <w:t xml:space="preserve">• Code </w:t>
+      </w:r>
+    </w:p>
+    <w:p>
+      <w:pPr>
+        <w:ind w:firstLine="720"/>
+        <w:rPr>
+          <w:rFonts w:ascii="Times New Roman" w:hAnsi="Times New Roman" w:cs="Times New Roman"/>
+          <w:sz w:val="24"/>
+          <w:szCs w:val="24"/>
+        </w:rPr>
+      </w:pPr>
+      <w:r>
+        <w:rPr>
+          <w:rFonts w:ascii="Times New Roman" w:hAnsi="Times New Roman" w:cs="Times New Roman"/>
+          <w:sz w:val="24"/>
+          <w:szCs w:val="24"/>
+        </w:rPr>
+        <w:t xml:space="preserve">– Working (30%) </w:t>
+      </w:r>
+    </w:p>
+    <w:p>
+      <w:pPr>
+        <w:ind w:firstLine="720"/>
+        <w:rPr>
+          <w:rFonts w:ascii="Times New Roman" w:hAnsi="Times New Roman" w:cs="Times New Roman"/>
+          <w:sz w:val="24"/>
+          <w:szCs w:val="24"/>
+        </w:rPr>
+      </w:pPr>
+      <w:r>
+        <w:rPr>
+          <w:rFonts w:ascii="Times New Roman" w:hAnsi="Times New Roman" w:cs="Times New Roman"/>
+          <w:sz w:val="24"/>
+          <w:szCs w:val="24"/>
+        </w:rPr>
+        <w:t>– Optimization (10%)</w:t>
+      </w:r>
+    </w:p>
+    <w:p>
+      <w:pPr>
+        <w:rPr>
+          <w:rFonts w:ascii="Times New Roman" w:hAnsi="Times New Roman" w:cs="Times New Roman"/>
+          <w:sz w:val="24"/>
+          <w:szCs w:val="24"/>
+        </w:rPr>
+      </w:pPr>
+      <w:r>
+        <w:rPr>
+          <w:rFonts w:ascii="Times New Roman" w:hAnsi="Times New Roman" w:cs="Times New Roman"/>
+          <w:sz w:val="24"/>
+          <w:szCs w:val="24"/>
+        </w:rPr>
+        <w:t xml:space="preserve"> </w:t>
+      </w:r>
+      <w:r>
+        <w:rPr>
+          <w:rFonts w:ascii="Times New Roman" w:hAnsi="Times New Roman" w:cs="Times New Roman"/>
+          <w:sz w:val="24"/>
+          <w:szCs w:val="24"/>
+        </w:rPr>
+        <w:tab/>
+        <w:t>– Readability (comments) and modularity (5%)</w:t>
+      </w:r>
+    </w:p>
+    <w:p>
+      <w:pPr>
+        <w:ind w:firstLine="720"/>
+        <w:rPr>
+          <w:rFonts w:ascii="Times New Roman" w:hAnsi="Times New Roman" w:cs="Times New Roman"/>
+          <w:sz w:val="24"/>
+          <w:szCs w:val="24"/>
+        </w:rPr>
+      </w:pPr>
+      <w:r>
+        <w:rPr>
+          <w:rFonts w:ascii="Times New Roman" w:hAnsi="Times New Roman" w:cs="Times New Roman"/>
+          <w:sz w:val="24"/>
+          <w:szCs w:val="24"/>
+        </w:rPr>
+        <w:lastRenderedPageBreak/>
+        <w:t xml:space="preserve"> – Check pointing and version control (5%)</w:t>
+      </w:r>
+      <w:r>
+        <w:rPr>
+          <w:rFonts w:ascii="Times New Roman" w:hAnsi="Times New Roman" w:cs="Times New Roman"/>
+          <w:sz w:val="24"/>
+          <w:szCs w:val="24"/>
+        </w:rPr>
+        <w:tab/>
+      </w:r>
+    </w:p>
+    <w:p>
+      <w:pPr>
+        <w:ind w:firstLine="720"/>
+        <w:rPr>
+          <w:rFonts w:ascii="Times New Roman" w:hAnsi="Times New Roman" w:cs="Times New Roman"/>
+          <w:sz w:val="24"/>
+          <w:szCs w:val="24"/>
+        </w:rPr>
+      </w:pPr>
+    </w:p>
+    <w:p>
+      <w:pPr>
+        <w:ind w:firstLine="720"/>
+        <w:rPr>
+          <w:rFonts w:ascii="Times New Roman" w:hAnsi="Times New Roman" w:cs="Times New Roman"/>
+          <w:sz w:val="24"/>
+          <w:szCs w:val="24"/>
+        </w:rPr>
+      </w:pPr>
+    </w:p>
+    <w:p>
+      <w:pPr>
+        <w:ind w:firstLine="720"/>
+        <w:jc w:val="center"/>
+        <w:rPr>
+          <w:rFonts w:ascii="Times New Roman" w:hAnsi="Times New Roman" w:cs="Times New Roman"/>
+          <w:b/>
+          <w:sz w:val="28"/>
+          <w:szCs w:val="28"/>
+        </w:rPr>
+      </w:pPr>
+      <w:r>
+        <w:rPr>
+          <w:rFonts w:ascii="Times New Roman" w:hAnsi="Times New Roman" w:cs="Times New Roman"/>
+          <w:b/>
+          <w:sz w:val="28"/>
+          <w:szCs w:val="28"/>
+        </w:rPr>
+        <w:t>Project submission (Due - 5/4/2019)</w:t>
+      </w:r>
+    </w:p>
+    <w:p>
+      <w:pPr>
+        <w:ind w:firstLine="720"/>
+        <w:rPr>
+          <w:rFonts w:ascii="Times New Roman" w:hAnsi="Times New Roman" w:cs="Times New Roman"/>
+          <w:sz w:val="24"/>
+          <w:szCs w:val="24"/>
+        </w:rPr>
+      </w:pPr>
+      <w:r>
+        <w:rPr>
+          <w:rFonts w:ascii="Times New Roman" w:hAnsi="Times New Roman" w:cs="Times New Roman"/>
+          <w:sz w:val="24"/>
+          <w:szCs w:val="24"/>
+        </w:rPr>
+        <w:t xml:space="preserve">• Submit the git repository via blackboard </w:t>
+      </w:r>
+    </w:p>
+    <w:p>
+      <w:pPr>
+        <w:ind w:left="720" w:firstLine="720"/>
+        <w:rPr>
+          <w:rFonts w:ascii="Times New Roman" w:hAnsi="Times New Roman" w:cs="Times New Roman"/>
+          <w:sz w:val="24"/>
+          <w:szCs w:val="24"/>
+        </w:rPr>
+      </w:pPr>
+      <w:r>
+        <w:rPr>
+          <w:rFonts w:ascii="Times New Roman" w:hAnsi="Times New Roman" w:cs="Times New Roman"/>
+          <w:sz w:val="24"/>
+          <w:szCs w:val="24"/>
+        </w:rPr>
+        <w:t xml:space="preserve">– project </w:t>
+      </w:r>
+    </w:p>
+    <w:p>
+      <w:pPr>
+        <w:ind w:left="720" w:firstLine="720"/>
+        <w:rPr>
+          <w:rFonts w:ascii="Times New Roman" w:hAnsi="Times New Roman" w:cs="Times New Roman"/>
+          <w:sz w:val="24"/>
+          <w:szCs w:val="24"/>
+        </w:rPr>
+      </w:pPr>
+      <w:r>
+        <w:rPr>
+          <w:rFonts w:ascii="Times New Roman" w:hAnsi="Times New Roman" w:cs="Times New Roman"/>
+          <w:sz w:val="24"/>
+          <w:szCs w:val="24"/>
+        </w:rPr>
+        <w:t>– project/doc/ {for Final Report} – 50%</w:t>
+      </w:r>
       <w:bookmarkStart w:id="0" w:name="_GoBack"/>
       <w:bookmarkEnd w:id="0"/>
     </w:p>
     <w:p>
       <w:pPr>
-        <w:rPr>
-          <w:rFonts w:ascii="Times New Roman" w:hAnsi="Times New Roman" w:cs="Times New Roman"/>
-          <w:sz w:val="24"/>
-          <w:szCs w:val="24"/>
-        </w:rPr>
-      </w:pPr>
-      <w:r>
-        <w:rPr>
-          <w:rFonts w:ascii="Times New Roman" w:hAnsi="Times New Roman" w:cs="Times New Roman"/>
-          <w:sz w:val="24"/>
-          <w:szCs w:val="24"/>
-        </w:rPr>
-        <w:t xml:space="preserve">• Code </w:t>
-      </w:r>
-    </w:p>
-    <w:p>
-      <w:pPr>
-        <w:ind w:firstLine="720"/>
-        <w:rPr>
-          <w:rFonts w:ascii="Times New Roman" w:hAnsi="Times New Roman" w:cs="Times New Roman"/>
-          <w:sz w:val="24"/>
-          <w:szCs w:val="24"/>
-        </w:rPr>
-      </w:pPr>
-      <w:r>
-        <w:rPr>
-          <w:rFonts w:ascii="Times New Roman" w:hAnsi="Times New Roman" w:cs="Times New Roman"/>
-          <w:sz w:val="24"/>
-          <w:szCs w:val="24"/>
-        </w:rPr>
-        <w:t xml:space="preserve">– Working (30%) </w:t>
-      </w:r>
-    </w:p>
-    <w:p>
-      <w:pPr>
-        <w:ind w:firstLine="720"/>
-        <w:rPr>
-          <w:rFonts w:ascii="Times New Roman" w:hAnsi="Times New Roman" w:cs="Times New Roman"/>
-          <w:sz w:val="24"/>
-          <w:szCs w:val="24"/>
-        </w:rPr>
-      </w:pPr>
-      <w:r>
-        <w:rPr>
-          <w:rFonts w:ascii="Times New Roman" w:hAnsi="Times New Roman" w:cs="Times New Roman"/>
-          <w:sz w:val="24"/>
-          <w:szCs w:val="24"/>
-        </w:rPr>
-        <w:t>– Optimization (10%)</w:t>
-      </w:r>
-    </w:p>
-    <w:p>
-      <w:pPr>
-        <w:rPr>
-          <w:rFonts w:ascii="Times New Roman" w:hAnsi="Times New Roman" w:cs="Times New Roman"/>
-          <w:sz w:val="24"/>
-          <w:szCs w:val="24"/>
-        </w:rPr>
-      </w:pPr>
-      <w:r>
-        <w:rPr>
-          <w:rFonts w:ascii="Times New Roman" w:hAnsi="Times New Roman" w:cs="Times New Roman"/>
-          <w:sz w:val="24"/>
-          <w:szCs w:val="24"/>
-        </w:rPr>
-        <w:t xml:space="preserve"> </w:t>
-      </w:r>
-      <w:r>
-        <w:rPr>
-          <w:rFonts w:ascii="Times New Roman" w:hAnsi="Times New Roman" w:cs="Times New Roman"/>
-          <w:sz w:val="24"/>
-          <w:szCs w:val="24"/>
-        </w:rPr>
-        <w:tab/>
-      </w:r>
-      <w:r>
-        <w:rPr>
-          <w:rFonts w:ascii="Times New Roman" w:hAnsi="Times New Roman" w:cs="Times New Roman"/>
-          <w:sz w:val="24"/>
-          <w:szCs w:val="24"/>
-        </w:rPr>
-        <w:t>– Readability (comments) and modularity (5%)</w:t>
-      </w:r>
-    </w:p>
-    <w:p>
-      <w:pPr>
-        <w:ind w:firstLine="720"/>
-        <w:rPr>
-          <w:rFonts w:ascii="Times New Roman" w:hAnsi="Times New Roman" w:cs="Times New Roman"/>
-          <w:sz w:val="24"/>
-          <w:szCs w:val="24"/>
-        </w:rPr>
-      </w:pPr>
-      <w:r>
-        <w:rPr>
-          <w:rFonts w:ascii="Times New Roman" w:hAnsi="Times New Roman" w:cs="Times New Roman"/>
-          <w:sz w:val="24"/>
-          <w:szCs w:val="24"/>
-        </w:rPr>
-        <w:lastRenderedPageBreak/>
-        <w:t xml:space="preserve"> – Check pointing and version control (5%)</w:t>
-      </w:r>
-      <w:r>
-        <w:rPr>
-          <w:rFonts w:ascii="Times New Roman" w:hAnsi="Times New Roman" w:cs="Times New Roman"/>
-          <w:sz w:val="24"/>
-          <w:szCs w:val="24"/>
-        </w:rPr>
-        <w:tab/>
-      </w:r>
-      <w:r>
-        <w:rPr>
-          <w:rFonts w:ascii="Times New Roman" w:hAnsi="Times New Roman" w:cs="Times New Roman"/>
-          <w:sz w:val="24"/>
-          <w:szCs w:val="24"/>
-        </w:rPr>
-        <w:tab/>
-      </w:r>
-      <w:r>
-        <w:rPr>
-          <w:rFonts w:ascii="Times New Roman" w:hAnsi="Times New Roman" w:cs="Times New Roman"/>
-          <w:sz w:val="24"/>
-          <w:szCs w:val="24"/>
-        </w:rPr>
-        <w:tab/>
-      </w:r>
-      <w:r>
-        <w:rPr>
-          <w:rFonts w:ascii="Times New Roman" w:hAnsi="Times New Roman" w:cs="Times New Roman"/>
-          <w:sz w:val="24"/>
-          <w:szCs w:val="24"/>
-        </w:rPr>
-        <w:tab/>
-      </w:r>
-      <w:r>
-        <w:rPr>
-          <w:rFonts w:ascii="Times New Roman" w:hAnsi="Times New Roman" w:cs="Times New Roman"/>
-          <w:sz w:val="24"/>
-          <w:szCs w:val="24"/>
-        </w:rPr>
-        <w:tab/>
+        <w:ind w:left="720" w:firstLine="720"/>
+        <w:rPr>
+          <w:rFonts w:ascii="Times New Roman" w:hAnsi="Times New Roman" w:cs="Times New Roman"/>
+          <w:sz w:val="24"/>
+          <w:szCs w:val="24"/>
+        </w:rPr>
+      </w:pPr>
+      <w:r>
+        <w:rPr>
+          <w:rFonts w:ascii="Times New Roman" w:hAnsi="Times New Roman" w:cs="Times New Roman"/>
+          <w:sz w:val="24"/>
+          <w:szCs w:val="24"/>
+        </w:rPr>
+        <w:t xml:space="preserve"> – project/</w:t>
+      </w:r>
+      <w:proofErr w:type="spellStart"/>
+      <w:r>
+        <w:rPr>
+          <w:rFonts w:ascii="Times New Roman" w:hAnsi="Times New Roman" w:cs="Times New Roman"/>
+          <w:sz w:val="24"/>
+          <w:szCs w:val="24"/>
+        </w:rPr>
+        <w:t>src</w:t>
+      </w:r>
+      <w:proofErr w:type="spellEnd"/>
+      <w:r>
+        <w:rPr>
+          <w:rFonts w:ascii="Times New Roman" w:hAnsi="Times New Roman" w:cs="Times New Roman"/>
+          <w:sz w:val="24"/>
+          <w:szCs w:val="24"/>
+        </w:rPr>
+        <w:t xml:space="preserve">/ {for all working code} – 50% </w:t>
+      </w:r>
+    </w:p>
+    <w:p>
+      <w:pPr>
+        <w:ind w:left="720" w:firstLine="720"/>
+        <w:rPr>
+          <w:rFonts w:ascii="Times New Roman" w:hAnsi="Times New Roman" w:cs="Times New Roman"/>
+          <w:sz w:val="24"/>
+          <w:szCs w:val="24"/>
+        </w:rPr>
+      </w:pPr>
+      <w:r>
+        <w:rPr>
+          <w:rFonts w:ascii="Times New Roman" w:hAnsi="Times New Roman" w:cs="Times New Roman"/>
+          <w:sz w:val="24"/>
+          <w:szCs w:val="24"/>
+        </w:rPr>
+        <w:t xml:space="preserve">– project/bin/ {for executable(s)} </w:t>
+      </w:r>
+    </w:p>
+    <w:p>
+      <w:pPr>
+        <w:ind w:left="720" w:firstLine="720"/>
+        <w:rPr>
+          <w:rFonts w:ascii="Times New Roman" w:hAnsi="Times New Roman" w:cs="Times New Roman"/>
+          <w:sz w:val="24"/>
+          <w:szCs w:val="24"/>
+        </w:rPr>
+      </w:pPr>
+      <w:r>
+        <w:rPr>
+          <w:rFonts w:ascii="Times New Roman" w:hAnsi="Times New Roman" w:cs="Times New Roman"/>
+          <w:sz w:val="24"/>
+          <w:szCs w:val="24"/>
+        </w:rPr>
+        <w:t>– project/tests/ {for test cases (if any)</w:t>
       </w:r>
     </w:p>
     <w:p>
@@ -714,6 +834,7 @@
     <w:lsdException w:name="HTML Sample" w:semiHidden="1" w:unhideWhenUsed="1"/>
     <w:lsdException w:name="HTML Typewriter" w:semiHidden="1" w:unhideWhenUsed="1"/>
     <w:lsdException w:name="HTML Variable" w:semiHidden="1" w:unhideWhenUsed="1"/>
+    <w:lsdException w:name="Normal Table" w:semiHidden="1" w:unhideWhenUsed="1"/>
     <w:lsdException w:name="annotation subject" w:semiHidden="1" w:unhideWhenUsed="1"/>
     <w:lsdException w:name="No List" w:semiHidden="1" w:unhideWhenUsed="1"/>
     <w:lsdException w:name="Outline List 1" w:semiHidden="1" w:unhideWhenUsed="1"/>
@@ -760,8 +881,10 @@
     <w:lsdException w:name="Table Subtle 2" w:semiHidden="1" w:unhideWhenUsed="1"/>
     <w:lsdException w:name="Table Web 1" w:semiHidden="1" w:unhideWhenUsed="1"/>
     <w:lsdException w:name="Table Web 2" w:semiHidden="1" w:unhideWhenUsed="1"/>
+    <w:lsdException w:name="Table Web 3" w:semiHidden="1" w:unhideWhenUsed="1"/>
     <w:lsdException w:name="Balloon Text" w:semiHidden="1" w:unhideWhenUsed="1"/>
     <w:lsdException w:name="Table Grid" w:uiPriority="39"/>
+    <w:lsdException w:name="Table Theme" w:semiHidden="1" w:unhideWhenUsed="1"/>
     <w:lsdException w:name="Placeholder Text" w:semiHidden="1"/>
     <w:lsdException w:name="No Spacing" w:uiPriority="1" w:qFormat="1"/>
     <w:lsdException w:name="Light Shading" w:uiPriority="60"/>

</xml_diff>